<commit_message>
Added a peer evaluation excel sheet, the final report, burn down chart and sprint log.
</commit_message>
<xml_diff>
--- a/CSCE-315-Project_2-Report.docx
+++ b/CSCE-315-Project_2-Report.docx
@@ -329,13 +329,6 @@
     <w:p/>
     <w:sdt>
       <w:sdtPr>
-        <w:id w:val="236505489"/>
-        <w:docPartObj>
-          <w:docPartGallery w:val="Table of Contents"/>
-          <w:docPartUnique/>
-        </w:docPartObj>
-      </w:sdtPr>
-      <w:sdtEndPr>
         <w:rPr>
           <w:rFonts w:ascii="Arial" w:eastAsia="Arial" w:hAnsi="Arial" w:cs="Arial"/>
           <w:b w:val="0"/>
@@ -345,7 +338,12 @@
           <w:szCs w:val="22"/>
           <w:lang w:eastAsia="en-US"/>
         </w:rPr>
-      </w:sdtEndPr>
+        <w:id w:val="236505489"/>
+        <w:docPartObj>
+          <w:docPartGallery w:val="Table of Contents"/>
+          <w:docPartUnique/>
+        </w:docPartObj>
+      </w:sdtPr>
       <w:sdtContent>
         <w:p>
           <w:pPr>
@@ -1513,6 +1511,7 @@
       </w:pPr>
       <w:bookmarkStart w:id="1" w:name="_Toc328428213"/>
       <w:r>
+        <w:lastRenderedPageBreak/>
         <w:t>Purpose of Project</w:t>
       </w:r>
       <w:bookmarkEnd w:id="0"/>
@@ -3282,7 +3281,11 @@
       </w:r>
       <w:proofErr w:type="gramEnd"/>
       <w:r>
-        <w:t>) so this process can be repeated for the next player.  This is repeated until the maximum depth is reached and no more child boards are created.  At the maximum depth, each possible move is only checked for its health (weight) and then the weight for the healthiest move is returned to the calling function.</w:t>
+        <w:t xml:space="preserve">) so this process can be repeated for the next player.  This is repeated until the maximum depth is reached and no more child boards are created.  At the </w:t>
+      </w:r>
+      <w:r>
+        <w:lastRenderedPageBreak/>
+        <w:t>maximum depth, each possible move is only checked for its health (weight) and then the weight for the healthiest move is returned to the calling function.</w:t>
       </w:r>
     </w:p>
     <w:p>
@@ -3483,6 +3486,7 @@
       </w:pPr>
       <w:bookmarkStart w:id="21" w:name="_Toc328428226"/>
       <w:r>
+        <w:lastRenderedPageBreak/>
         <w:t>Server</w:t>
       </w:r>
       <w:bookmarkEnd w:id="15"/>
@@ -3876,10 +3880,37 @@
         </w:pBdr>
       </w:pPr>
       <w:r>
+        <w:lastRenderedPageBreak/>
         <w:t>Conclusion</w:t>
       </w:r>
     </w:p>
-    <w:p/>
+    <w:p>
+      <w:pPr>
+        <w:ind w:firstLine="720"/>
+      </w:pPr>
+      <w:r>
+        <w:t>Project two was very rewarding.  We were able to utilize much that we learned from Project 1 to ensure a smoother work flow.  While the SCRUM technique was required as a team process, the key to our success was simple proactive work.  We would have liked to have had more time so that our server had the ability to allow more than one client to connect, allowing for player verse player games.</w:t>
+      </w:r>
+    </w:p>
+    <w:p>
+      <w:pPr>
+        <w:ind w:firstLine="720"/>
+      </w:pPr>
+      <w:r>
+        <w:t xml:space="preserve">Overall, we are very satisfied with our Project 2 final outcome and believe our early completion of several requirements was </w:t>
+      </w:r>
+      <w:proofErr w:type="gramStart"/>
+      <w:r>
+        <w:t>ke</w:t>
+      </w:r>
+      <w:r>
+        <w:t>y</w:t>
+      </w:r>
+      <w:proofErr w:type="gramEnd"/>
+      <w:r>
+        <w:t xml:space="preserve"> to our enjoyment.  The competitive spirit of possibly competing against other teams may have had something to do with our drive.</w:t>
+      </w:r>
+    </w:p>
     <w:p/>
     <w:p>
       <w:pPr>
@@ -3890,11 +3921,6 @@
       </w:pPr>
       <w:r>
         <w:br w:type="page"/>
-      </w:r>
-    </w:p>
-    <w:p>
-      <w:r>
-        <w:tab/>
       </w:r>
     </w:p>
     <w:sdt>
@@ -4017,7 +4043,15 @@
     <w:p>
       <w:pPr>
         <w:spacing w:line="240" w:lineRule="auto"/>
-      </w:pPr>
+        <w:rPr>
+          <w:rFonts w:cs="Times New Roman"/>
+          <w:b/>
+          <w:bCs/>
+          <w:sz w:val="36"/>
+          <w:szCs w:val="36"/>
+        </w:rPr>
+      </w:pPr>
+      <w:bookmarkStart w:id="23" w:name="_Toc328428228"/>
       <w:r>
         <w:br w:type="page"/>
       </w:r>
@@ -4029,8 +4063,34 @@
           <w:bottom w:val="single" w:sz="4" w:space="1" w:color="auto"/>
         </w:pBdr>
       </w:pPr>
-      <w:bookmarkStart w:id="23" w:name="_Toc328428228"/>
-      <w:r>
+      <w:r>
+        <w:lastRenderedPageBreak/>
+        <w:t>Testing Results</w:t>
+      </w:r>
+    </w:p>
+    <w:p/>
+    <w:p>
+      <w:pPr>
+        <w:pStyle w:val="Heading1"/>
+      </w:pPr>
+    </w:p>
+    <w:p>
+      <w:pPr>
+        <w:pStyle w:val="Heading1"/>
+      </w:pPr>
+      <w:r>
+        <w:br w:type="page"/>
+      </w:r>
+    </w:p>
+    <w:p>
+      <w:pPr>
+        <w:pStyle w:val="Heading1"/>
+        <w:pBdr>
+          <w:bottom w:val="single" w:sz="4" w:space="1" w:color="auto"/>
+        </w:pBdr>
+      </w:pPr>
+      <w:r>
+        <w:lastRenderedPageBreak/>
         <w:t>Included Log</w:t>
       </w:r>
       <w:bookmarkEnd w:id="23"/>
@@ -5223,6 +5283,7 @@
           <w:sz w:val="16"/>
           <w:szCs w:val="16"/>
         </w:rPr>
+        <w:lastRenderedPageBreak/>
         <w:t>Message:</w:t>
       </w:r>
     </w:p>
@@ -6409,6 +6470,7 @@
           <w:sz w:val="16"/>
           <w:szCs w:val="16"/>
         </w:rPr>
+        <w:lastRenderedPageBreak/>
         <w:t>Modified :</w:t>
       </w:r>
       <w:proofErr w:type="gramEnd"/>
@@ -7764,6 +7826,7 @@
           <w:sz w:val="16"/>
           <w:szCs w:val="16"/>
         </w:rPr>
+        <w:lastRenderedPageBreak/>
         <w:t>Author: ckvoss@gmail.com</w:t>
       </w:r>
     </w:p>
@@ -9025,6 +9088,7 @@
           <w:sz w:val="16"/>
           <w:szCs w:val="16"/>
         </w:rPr>
+        <w:lastRenderedPageBreak/>
         <w:t>Deleted :</w:t>
       </w:r>
       <w:proofErr w:type="gramEnd"/>
@@ -10258,6 +10322,7 @@
           <w:sz w:val="16"/>
           <w:szCs w:val="16"/>
         </w:rPr>
+        <w:lastRenderedPageBreak/>
         <w:t>Message:</w:t>
       </w:r>
     </w:p>
@@ -11509,6 +11574,7 @@
           <w:sz w:val="16"/>
           <w:szCs w:val="16"/>
         </w:rPr>
+        <w:lastRenderedPageBreak/>
         <w:t>Modified :</w:t>
       </w:r>
       <w:proofErr w:type="gramEnd"/>
@@ -12687,6 +12753,7 @@
           <w:sz w:val="16"/>
           <w:szCs w:val="16"/>
         </w:rPr>
+        <w:lastRenderedPageBreak/>
         <w:t>Message:</w:t>
       </w:r>
     </w:p>
@@ -13957,6 +14024,7 @@
           <w:sz w:val="16"/>
           <w:szCs w:val="16"/>
         </w:rPr>
+        <w:lastRenderedPageBreak/>
         <w:t>Added :</w:t>
       </w:r>
       <w:proofErr w:type="gramEnd"/>
@@ -15297,6 +15365,7 @@
           <w:sz w:val="16"/>
           <w:szCs w:val="16"/>
         </w:rPr>
+        <w:lastRenderedPageBreak/>
         <w:t>Modified :</w:t>
       </w:r>
       <w:proofErr w:type="gramEnd"/>
@@ -16623,6 +16692,7 @@
           <w:sz w:val="16"/>
           <w:szCs w:val="16"/>
         </w:rPr>
+        <w:lastRenderedPageBreak/>
         <w:t>Date: Tuesday, June 19, 2012 5:28:43 PM</w:t>
       </w:r>
     </w:p>
@@ -18004,6 +18074,7 @@
           <w:sz w:val="16"/>
           <w:szCs w:val="16"/>
         </w:rPr>
+        <w:lastRenderedPageBreak/>
         <w:t>Modified :</w:t>
       </w:r>
       <w:proofErr w:type="gramEnd"/>
@@ -19157,6 +19228,7 @@
           <w:sz w:val="16"/>
           <w:szCs w:val="16"/>
         </w:rPr>
+        <w:lastRenderedPageBreak/>
         <w:t>Added DISPLAY_OFF</w:t>
       </w:r>
     </w:p>
@@ -20334,6 +20406,7 @@
           <w:sz w:val="16"/>
           <w:szCs w:val="16"/>
         </w:rPr>
+        <w:lastRenderedPageBreak/>
         <w:t>Date: Friday, June 15, 2012 5:04:54 PM</w:t>
       </w:r>
     </w:p>
@@ -21445,6 +21518,7 @@
           <w:sz w:val="16"/>
           <w:szCs w:val="16"/>
         </w:rPr>
+        <w:lastRenderedPageBreak/>
         <w:t>Revision: 11</w:t>
       </w:r>
     </w:p>
@@ -22742,6 +22816,7 @@
           <w:sz w:val="16"/>
           <w:szCs w:val="16"/>
         </w:rPr>
+        <w:lastRenderedPageBreak/>
         <w:t>Revision: 7</w:t>
       </w:r>
     </w:p>
@@ -24099,6 +24174,7 @@
           <w:sz w:val="16"/>
           <w:szCs w:val="16"/>
         </w:rPr>
+        <w:lastRenderedPageBreak/>
         <w:t xml:space="preserve">Gave used classes default and useful constructors. Added a </w:t>
       </w:r>
       <w:proofErr w:type="spellStart"/>
@@ -25243,7 +25319,7 @@
               <w:rPr>
                 <w:noProof/>
               </w:rPr>
-              <w:t>10</w:t>
+              <w:t>12</w:t>
             </w:r>
           </w:fldSimple>
         </w:p>
@@ -26046,349 +26122,6 @@
 </w:styles>
 </file>
 
-<file path=word/glossary/document.xml><?xml version="1.0" encoding="utf-8"?>
-<w:glossaryDocument xmlns:ve="http://schemas.openxmlformats.org/markup-compatibility/2006" xmlns:o="urn:schemas-microsoft-com:office:office" xmlns:r="http://schemas.openxmlformats.org/officeDocument/2006/relationships" xmlns:m="http://schemas.openxmlformats.org/officeDocument/2006/math" xmlns:v="urn:schemas-microsoft-com:vml" xmlns:wp="http://schemas.openxmlformats.org/drawingml/2006/wordprocessingDrawing" xmlns:w10="urn:schemas-microsoft-com:office:word" xmlns:w="http://schemas.openxmlformats.org/wordprocessingml/2006/main" xmlns:wne="http://schemas.microsoft.com/office/word/2006/wordml">
-  <w:docParts/>
-</w:glossaryDocument>
-</file>
-
-<file path=word/glossary/fontTable.xml><?xml version="1.0" encoding="utf-8"?>
-<w:fonts xmlns:r="http://schemas.openxmlformats.org/officeDocument/2006/relationships" xmlns:w="http://schemas.openxmlformats.org/wordprocessingml/2006/main">
-  <w:font w:name="Symbol">
-    <w:panose1 w:val="05050102010706020507"/>
-    <w:charset w:val="02"/>
-    <w:family w:val="roman"/>
-    <w:pitch w:val="variable"/>
-    <w:sig w:usb0="00000000" w:usb1="10000000" w:usb2="00000000" w:usb3="00000000" w:csb0="80000000" w:csb1="00000000"/>
-  </w:font>
-  <w:font w:name="Times New Roman">
-    <w:panose1 w:val="02020603050405020304"/>
-    <w:charset w:val="00"/>
-    <w:family w:val="roman"/>
-    <w:pitch w:val="variable"/>
-    <w:sig w:usb0="E0002AFF" w:usb1="C0007841" w:usb2="00000009" w:usb3="00000000" w:csb0="000001FF" w:csb1="00000000"/>
-  </w:font>
-  <w:font w:name="Courier New">
-    <w:panose1 w:val="02070309020205020404"/>
-    <w:charset w:val="00"/>
-    <w:family w:val="modern"/>
-    <w:pitch w:val="fixed"/>
-    <w:sig w:usb0="E0002AFF" w:usb1="C0007843" w:usb2="00000009" w:usb3="00000000" w:csb0="000001FF" w:csb1="00000000"/>
-  </w:font>
-  <w:font w:name="Wingdings">
-    <w:panose1 w:val="05000000000000000000"/>
-    <w:charset w:val="02"/>
-    <w:family w:val="auto"/>
-    <w:pitch w:val="variable"/>
-    <w:sig w:usb0="00000000" w:usb1="10000000" w:usb2="00000000" w:usb3="00000000" w:csb0="80000000" w:csb1="00000000"/>
-  </w:font>
-  <w:font w:name="Arial">
-    <w:panose1 w:val="020B0604020202020204"/>
-    <w:charset w:val="00"/>
-    <w:family w:val="swiss"/>
-    <w:pitch w:val="variable"/>
-    <w:sig w:usb0="E0002AFF" w:usb1="C0007843" w:usb2="00000009" w:usb3="00000000" w:csb0="000001FF" w:csb1="00000000"/>
-  </w:font>
-  <w:font w:name="Georgia">
-    <w:panose1 w:val="02040502050405020303"/>
-    <w:charset w:val="00"/>
-    <w:family w:val="roman"/>
-    <w:pitch w:val="variable"/>
-    <w:sig w:usb0="00000287" w:usb1="00000000" w:usb2="00000000" w:usb3="00000000" w:csb0="0000009F" w:csb1="00000000"/>
-  </w:font>
-  <w:font w:name="Calibri">
-    <w:panose1 w:val="020F0502020204030204"/>
-    <w:charset w:val="00"/>
-    <w:family w:val="swiss"/>
-    <w:pitch w:val="variable"/>
-    <w:sig w:usb0="E10002FF" w:usb1="4000ACFF" w:usb2="00000009" w:usb3="00000000" w:csb0="0000019F" w:csb1="00000000"/>
-  </w:font>
-  <w:font w:name="MS Mincho">
-    <w:altName w:val="ＭＳ 明朝"/>
-    <w:panose1 w:val="02020609040205080304"/>
-    <w:charset w:val="80"/>
-    <w:family w:val="modern"/>
-    <w:pitch w:val="fixed"/>
-    <w:sig w:usb0="E00002FF" w:usb1="6AC7FDFB" w:usb2="00000012" w:usb3="00000000" w:csb0="0002009F" w:csb1="00000000"/>
-  </w:font>
-  <w:font w:name="Tahoma">
-    <w:panose1 w:val="020B0604030504040204"/>
-    <w:charset w:val="00"/>
-    <w:family w:val="swiss"/>
-    <w:pitch w:val="variable"/>
-    <w:sig w:usb0="E1002EFF" w:usb1="C000605B" w:usb2="00000029" w:usb3="00000000" w:csb0="000101FF" w:csb1="00000000"/>
-  </w:font>
-  <w:font w:name="Cambria">
-    <w:panose1 w:val="02040503050406030204"/>
-    <w:charset w:val="00"/>
-    <w:family w:val="roman"/>
-    <w:pitch w:val="variable"/>
-    <w:sig w:usb0="E00002FF" w:usb1="400004FF" w:usb2="00000000" w:usb3="00000000" w:csb0="0000019F" w:csb1="00000000"/>
-  </w:font>
-  <w:font w:name="MS Gothic">
-    <w:altName w:val="ＭＳ ゴシック"/>
-    <w:panose1 w:val="020B0609070205080204"/>
-    <w:charset w:val="80"/>
-    <w:family w:val="modern"/>
-    <w:pitch w:val="fixed"/>
-    <w:sig w:usb0="E00002FF" w:usb1="6AC7FDFB" w:usb2="00000012" w:usb3="00000000" w:csb0="0002009F" w:csb1="00000000"/>
-  </w:font>
-</w:fonts>
-</file>
-
-<file path=word/glossary/settings.xml><?xml version="1.0" encoding="utf-8"?>
-<w:settings xmlns:o="urn:schemas-microsoft-com:office:office" xmlns:r="http://schemas.openxmlformats.org/officeDocument/2006/relationships" xmlns:m="http://schemas.openxmlformats.org/officeDocument/2006/math" xmlns:v="urn:schemas-microsoft-com:vml" xmlns:w10="urn:schemas-microsoft-com:office:word" xmlns:w="http://schemas.openxmlformats.org/wordprocessingml/2006/main" xmlns:sl="http://schemas.openxmlformats.org/schemaLibrary/2006/main">
-  <w:view w:val="normal"/>
-  <w:defaultTabStop w:val="720"/>
-  <w:characterSpacingControl w:val="doNotCompress"/>
-  <w:compat>
-    <w:useFELayout/>
-  </w:compat>
-  <w:rsids>
-    <w:rsidRoot w:val="000B6CC7"/>
-    <w:rsid w:val="000B6CC7"/>
-  </w:rsids>
-  <m:mathPr>
-    <m:mathFont m:val="Cambria Math"/>
-    <m:brkBin m:val="before"/>
-    <m:brkBinSub m:val="--"/>
-    <m:smallFrac m:val="off"/>
-    <m:dispDef/>
-    <m:lMargin m:val="0"/>
-    <m:rMargin m:val="0"/>
-    <m:defJc m:val="centerGroup"/>
-    <m:wrapIndent m:val="1440"/>
-    <m:intLim m:val="subSup"/>
-    <m:naryLim m:val="undOvr"/>
-  </m:mathPr>
-  <w:themeFontLang w:val="en-US"/>
-  <w:clrSchemeMapping w:bg1="light1" w:t1="dark1" w:bg2="light2" w:t2="dark2" w:accent1="accent1" w:accent2="accent2" w:accent3="accent3" w:accent4="accent4" w:accent5="accent5" w:accent6="accent6" w:hyperlink="hyperlink" w:followedHyperlink="followedHyperlink"/>
-  <w:decimalSymbol w:val="."/>
-  <w:listSeparator w:val=","/>
-</w:settings>
-</file>
-
-<file path=word/glossary/styles.xml><?xml version="1.0" encoding="utf-8"?>
-<w:styles xmlns:r="http://schemas.openxmlformats.org/officeDocument/2006/relationships" xmlns:w="http://schemas.openxmlformats.org/wordprocessingml/2006/main">
-  <w:docDefaults>
-    <w:rPrDefault>
-      <w:rPr>
-        <w:rFonts w:asciiTheme="minorHAnsi" w:eastAsiaTheme="minorEastAsia" w:hAnsiTheme="minorHAnsi" w:cstheme="minorBidi"/>
-        <w:sz w:val="22"/>
-        <w:szCs w:val="22"/>
-        <w:lang w:val="en-US" w:eastAsia="en-US" w:bidi="ar-SA"/>
-      </w:rPr>
-    </w:rPrDefault>
-    <w:pPrDefault>
-      <w:pPr>
-        <w:spacing w:after="200" w:line="276" w:lineRule="auto"/>
-      </w:pPr>
-    </w:pPrDefault>
-  </w:docDefaults>
-  <w:latentStyles w:defLockedState="0" w:defUIPriority="99" w:defSemiHidden="1" w:defUnhideWhenUsed="1" w:defQFormat="0" w:count="267">
-    <w:lsdException w:name="Normal" w:semiHidden="0" w:uiPriority="0" w:unhideWhenUsed="0" w:qFormat="1"/>
-    <w:lsdException w:name="heading 1" w:semiHidden="0" w:uiPriority="9" w:unhideWhenUsed="0" w:qFormat="1"/>
-    <w:lsdException w:name="heading 2" w:uiPriority="9" w:qFormat="1"/>
-    <w:lsdException w:name="heading 3" w:uiPriority="9" w:qFormat="1"/>
-    <w:lsdException w:name="heading 4" w:uiPriority="9" w:qFormat="1"/>
-    <w:lsdException w:name="heading 5" w:uiPriority="9" w:qFormat="1"/>
-    <w:lsdException w:name="heading 6" w:uiPriority="9" w:qFormat="1"/>
-    <w:lsdException w:name="heading 7" w:uiPriority="9" w:qFormat="1"/>
-    <w:lsdException w:name="heading 8" w:uiPriority="9" w:qFormat="1"/>
-    <w:lsdException w:name="heading 9" w:uiPriority="9" w:qFormat="1"/>
-    <w:lsdException w:name="toc 1" w:uiPriority="39"/>
-    <w:lsdException w:name="toc 2" w:uiPriority="39"/>
-    <w:lsdException w:name="toc 3" w:uiPriority="39"/>
-    <w:lsdException w:name="toc 4" w:uiPriority="39"/>
-    <w:lsdException w:name="toc 5" w:uiPriority="39"/>
-    <w:lsdException w:name="toc 6" w:uiPriority="39"/>
-    <w:lsdException w:name="toc 7" w:uiPriority="39"/>
-    <w:lsdException w:name="toc 8" w:uiPriority="39"/>
-    <w:lsdException w:name="toc 9" w:uiPriority="39"/>
-    <w:lsdException w:name="caption" w:uiPriority="35" w:qFormat="1"/>
-    <w:lsdException w:name="Title" w:semiHidden="0" w:uiPriority="10" w:unhideWhenUsed="0" w:qFormat="1"/>
-    <w:lsdException w:name="Default Paragraph Font" w:uiPriority="1"/>
-    <w:lsdException w:name="Subtitle" w:semiHidden="0" w:uiPriority="11" w:unhideWhenUsed="0" w:qFormat="1"/>
-    <w:lsdException w:name="Strong" w:semiHidden="0" w:uiPriority="22" w:unhideWhenUsed="0" w:qFormat="1"/>
-    <w:lsdException w:name="Emphasis" w:semiHidden="0" w:uiPriority="20" w:unhideWhenUsed="0" w:qFormat="1"/>
-    <w:lsdException w:name="Table Grid" w:semiHidden="0" w:uiPriority="59" w:unhideWhenUsed="0"/>
-    <w:lsdException w:name="Placeholder Text" w:unhideWhenUsed="0"/>
-    <w:lsdException w:name="No Spacing" w:semiHidden="0" w:uiPriority="1" w:unhideWhenUsed="0" w:qFormat="1"/>
-    <w:lsdException w:name="Light Shading" w:semiHidden="0" w:uiPriority="60" w:unhideWhenUsed="0"/>
-    <w:lsdException w:name="Light List" w:semiHidden="0" w:uiPriority="61" w:unhideWhenUsed="0"/>
-    <w:lsdException w:name="Light Grid" w:semiHidden="0" w:uiPriority="62" w:unhideWhenUsed="0"/>
-    <w:lsdException w:name="Medium Shading 1" w:semiHidden="0" w:uiPriority="63" w:unhideWhenUsed="0"/>
-    <w:lsdException w:name="Medium Shading 2" w:semiHidden="0" w:uiPriority="64" w:unhideWhenUsed="0"/>
-    <w:lsdException w:name="Medium List 1" w:semiHidden="0" w:uiPriority="65" w:unhideWhenUsed="0"/>
-    <w:lsdException w:name="Medium List 2" w:semiHidden="0" w:uiPriority="66" w:unhideWhenUsed="0"/>
-    <w:lsdException w:name="Medium Grid 1" w:semiHidden="0" w:uiPriority="67" w:unhideWhenUsed="0"/>
-    <w:lsdException w:name="Medium Grid 2" w:semiHidden="0" w:uiPriority="68" w:unhideWhenUsed="0"/>
-    <w:lsdException w:name="Medium Grid 3" w:semiHidden="0" w:uiPriority="69" w:unhideWhenUsed="0"/>
-    <w:lsdException w:name="Dark List" w:semiHidden="0" w:uiPriority="70" w:unhideWhenUsed="0"/>
-    <w:lsdException w:name="Colorful Shading" w:semiHidden="0" w:uiPriority="71" w:unhideWhenUsed="0"/>
-    <w:lsdException w:name="Colorful List" w:semiHidden="0" w:uiPriority="72" w:unhideWhenUsed="0"/>
-    <w:lsdException w:name="Colorful Grid" w:semiHidden="0" w:uiPriority="73" w:unhideWhenUsed="0"/>
-    <w:lsdException w:name="Light Shading Accent 1" w:semiHidden="0" w:uiPriority="60" w:unhideWhenUsed="0"/>
-    <w:lsdException w:name="Light List Accent 1" w:semiHidden="0" w:uiPriority="61" w:unhideWhenUsed="0"/>
-    <w:lsdException w:name="Light Grid Accent 1" w:semiHidden="0" w:uiPriority="62" w:unhideWhenUsed="0"/>
-    <w:lsdException w:name="Medium Shading 1 Accent 1" w:semiHidden="0" w:uiPriority="63" w:unhideWhenUsed="0"/>
-    <w:lsdException w:name="Medium Shading 2 Accent 1" w:semiHidden="0" w:uiPriority="64" w:unhideWhenUsed="0"/>
-    <w:lsdException w:name="Medium List 1 Accent 1" w:semiHidden="0" w:uiPriority="65" w:unhideWhenUsed="0"/>
-    <w:lsdException w:name="Revision" w:unhideWhenUsed="0"/>
-    <w:lsdException w:name="List Paragraph" w:semiHidden="0" w:uiPriority="34" w:unhideWhenUsed="0" w:qFormat="1"/>
-    <w:lsdException w:name="Quote" w:semiHidden="0" w:uiPriority="29" w:unhideWhenUsed="0" w:qFormat="1"/>
-    <w:lsdException w:name="Intense Quote" w:semiHidden="0" w:uiPriority="30" w:unhideWhenUsed="0" w:qFormat="1"/>
-    <w:lsdException w:name="Medium List 2 Accent 1" w:semiHidden="0" w:uiPriority="66" w:unhideWhenUsed="0"/>
-    <w:lsdException w:name="Medium Grid 1 Accent 1" w:semiHidden="0" w:uiPriority="67" w:unhideWhenUsed="0"/>
-    <w:lsdException w:name="Medium Grid 2 Accent 1" w:semiHidden="0" w:uiPriority="68" w:unhideWhenUsed="0"/>
-    <w:lsdException w:name="Medium Grid 3 Accent 1" w:semiHidden="0" w:uiPriority="69" w:unhideWhenUsed="0"/>
-    <w:lsdException w:name="Dark List Accent 1" w:semiHidden="0" w:uiPriority="70" w:unhideWhenUsed="0"/>
-    <w:lsdException w:name="Colorful Shading Accent 1" w:semiHidden="0" w:uiPriority="71" w:unhideWhenUsed="0"/>
-    <w:lsdException w:name="Colorful List Accent 1" w:semiHidden="0" w:uiPriority="72" w:unhideWhenUsed="0"/>
-    <w:lsdException w:name="Colorful Grid Accent 1" w:semiHidden="0" w:uiPriority="73" w:unhideWhenUsed="0"/>
-    <w:lsdException w:name="Light Shading Accent 2" w:semiHidden="0" w:uiPriority="60" w:unhideWhenUsed="0"/>
-    <w:lsdException w:name="Light List Accent 2" w:semiHidden="0" w:uiPriority="61" w:unhideWhenUsed="0"/>
-    <w:lsdException w:name="Light Grid Accent 2" w:semiHidden="0" w:uiPriority="62" w:unhideWhenUsed="0"/>
-    <w:lsdException w:name="Medium Shading 1 Accent 2" w:semiHidden="0" w:uiPriority="63" w:unhideWhenUsed="0"/>
-    <w:lsdException w:name="Medium Shading 2 Accent 2" w:semiHidden="0" w:uiPriority="64" w:unhideWhenUsed="0"/>
-    <w:lsdException w:name="Medium List 1 Accent 2" w:semiHidden="0" w:uiPriority="65" w:unhideWhenUsed="0"/>
-    <w:lsdException w:name="Medium List 2 Accent 2" w:semiHidden="0" w:uiPriority="66" w:unhideWhenUsed="0"/>
-    <w:lsdException w:name="Medium Grid 1 Accent 2" w:semiHidden="0" w:uiPriority="67" w:unhideWhenUsed="0"/>
-    <w:lsdException w:name="Medium Grid 2 Accent 2" w:semiHidden="0" w:uiPriority="68" w:unhideWhenUsed="0"/>
-    <w:lsdException w:name="Medium Grid 3 Accent 2" w:semiHidden="0" w:uiPriority="69" w:unhideWhenUsed="0"/>
-    <w:lsdException w:name="Dark List Accent 2" w:semiHidden="0" w:uiPriority="70" w:unhideWhenUsed="0"/>
-    <w:lsdException w:name="Colorful Shading Accent 2" w:semiHidden="0" w:uiPriority="71" w:unhideWhenUsed="0"/>
-    <w:lsdException w:name="Colorful List Accent 2" w:semiHidden="0" w:uiPriority="72" w:unhideWhenUsed="0"/>
-    <w:lsdException w:name="Colorful Grid Accent 2" w:semiHidden="0" w:uiPriority="73" w:unhideWhenUsed="0"/>
-    <w:lsdException w:name="Light Shading Accent 3" w:semiHidden="0" w:uiPriority="60" w:unhideWhenUsed="0"/>
-    <w:lsdException w:name="Light List Accent 3" w:semiHidden="0" w:uiPriority="61" w:unhideWhenUsed="0"/>
-    <w:lsdException w:name="Light Grid Accent 3" w:semiHidden="0" w:uiPriority="62" w:unhideWhenUsed="0"/>
-    <w:lsdException w:name="Medium Shading 1 Accent 3" w:semiHidden="0" w:uiPriority="63" w:unhideWhenUsed="0"/>
-    <w:lsdException w:name="Medium Shading 2 Accent 3" w:semiHidden="0" w:uiPriority="64" w:unhideWhenUsed="0"/>
-    <w:lsdException w:name="Medium List 1 Accent 3" w:semiHidden="0" w:uiPriority="65" w:unhideWhenUsed="0"/>
-    <w:lsdException w:name="Medium List 2 Accent 3" w:semiHidden="0" w:uiPriority="66" w:unhideWhenUsed="0"/>
-    <w:lsdException w:name="Medium Grid 1 Accent 3" w:semiHidden="0" w:uiPriority="67" w:unhideWhenUsed="0"/>
-    <w:lsdException w:name="Medium Grid 2 Accent 3" w:semiHidden="0" w:uiPriority="68" w:unhideWhenUsed="0"/>
-    <w:lsdException w:name="Medium Grid 3 Accent 3" w:semiHidden="0" w:uiPriority="69" w:unhideWhenUsed="0"/>
-    <w:lsdException w:name="Dark List Accent 3" w:semiHidden="0" w:uiPriority="70" w:unhideWhenUsed="0"/>
-    <w:lsdException w:name="Colorful Shading Accent 3" w:semiHidden="0" w:uiPriority="71" w:unhideWhenUsed="0"/>
-    <w:lsdException w:name="Colorful List Accent 3" w:semiHidden="0" w:uiPriority="72" w:unhideWhenUsed="0"/>
-    <w:lsdException w:name="Colorful Grid Accent 3" w:semiHidden="0" w:uiPriority="73" w:unhideWhenUsed="0"/>
-    <w:lsdException w:name="Light Shading Accent 4" w:semiHidden="0" w:uiPriority="60" w:unhideWhenUsed="0"/>
-    <w:lsdException w:name="Light List Accent 4" w:semiHidden="0" w:uiPriority="61" w:unhideWhenUsed="0"/>
-    <w:lsdException w:name="Light Grid Accent 4" w:semiHidden="0" w:uiPriority="62" w:unhideWhenUsed="0"/>
-    <w:lsdException w:name="Medium Shading 1 Accent 4" w:semiHidden="0" w:uiPriority="63" w:unhideWhenUsed="0"/>
-    <w:lsdException w:name="Medium Shading 2 Accent 4" w:semiHidden="0" w:uiPriority="64" w:unhideWhenUsed="0"/>
-    <w:lsdException w:name="Medium List 1 Accent 4" w:semiHidden="0" w:uiPriority="65" w:unhideWhenUsed="0"/>
-    <w:lsdException w:name="Medium List 2 Accent 4" w:semiHidden="0" w:uiPriority="66" w:unhideWhenUsed="0"/>
-    <w:lsdException w:name="Medium Grid 1 Accent 4" w:semiHidden="0" w:uiPriority="67" w:unhideWhenUsed="0"/>
-    <w:lsdException w:name="Medium Grid 2 Accent 4" w:semiHidden="0" w:uiPriority="68" w:unhideWhenUsed="0"/>
-    <w:lsdException w:name="Medium Grid 3 Accent 4" w:semiHidden="0" w:uiPriority="69" w:unhideWhenUsed="0"/>
-    <w:lsdException w:name="Dark List Accent 4" w:semiHidden="0" w:uiPriority="70" w:unhideWhenUsed="0"/>
-    <w:lsdException w:name="Colorful Shading Accent 4" w:semiHidden="0" w:uiPriority="71" w:unhideWhenUsed="0"/>
-    <w:lsdException w:name="Colorful List Accent 4" w:semiHidden="0" w:uiPriority="72" w:unhideWhenUsed="0"/>
-    <w:lsdException w:name="Colorful Grid Accent 4" w:semiHidden="0" w:uiPriority="73" w:unhideWhenUsed="0"/>
-    <w:lsdException w:name="Light Shading Accent 5" w:semiHidden="0" w:uiPriority="60" w:unhideWhenUsed="0"/>
-    <w:lsdException w:name="Light List Accent 5" w:semiHidden="0" w:uiPriority="61" w:unhideWhenUsed="0"/>
-    <w:lsdException w:name="Light Grid Accent 5" w:semiHidden="0" w:uiPriority="62" w:unhideWhenUsed="0"/>
-    <w:lsdException w:name="Medium Shading 1 Accent 5" w:semiHidden="0" w:uiPriority="63" w:unhideWhenUsed="0"/>
-    <w:lsdException w:name="Medium Shading 2 Accent 5" w:semiHidden="0" w:uiPriority="64" w:unhideWhenUsed="0"/>
-    <w:lsdException w:name="Medium List 1 Accent 5" w:semiHidden="0" w:uiPriority="65" w:unhideWhenUsed="0"/>
-    <w:lsdException w:name="Medium List 2 Accent 5" w:semiHidden="0" w:uiPriority="66" w:unhideWhenUsed="0"/>
-    <w:lsdException w:name="Medium Grid 1 Accent 5" w:semiHidden="0" w:uiPriority="67" w:unhideWhenUsed="0"/>
-    <w:lsdException w:name="Medium Grid 2 Accent 5" w:semiHidden="0" w:uiPriority="68" w:unhideWhenUsed="0"/>
-    <w:lsdException w:name="Medium Grid 3 Accent 5" w:semiHidden="0" w:uiPriority="69" w:unhideWhenUsed="0"/>
-    <w:lsdException w:name="Dark List Accent 5" w:semiHidden="0" w:uiPriority="70" w:unhideWhenUsed="0"/>
-    <w:lsdException w:name="Colorful Shading Accent 5" w:semiHidden="0" w:uiPriority="71" w:unhideWhenUsed="0"/>
-    <w:lsdException w:name="Colorful List Accent 5" w:semiHidden="0" w:uiPriority="72" w:unhideWhenUsed="0"/>
-    <w:lsdException w:name="Colorful Grid Accent 5" w:semiHidden="0" w:uiPriority="73" w:unhideWhenUsed="0"/>
-    <w:lsdException w:name="Light Shading Accent 6" w:semiHidden="0" w:uiPriority="60" w:unhideWhenUsed="0"/>
-    <w:lsdException w:name="Light List Accent 6" w:semiHidden="0" w:uiPriority="61" w:unhideWhenUsed="0"/>
-    <w:lsdException w:name="Light Grid Accent 6" w:semiHidden="0" w:uiPriority="62" w:unhideWhenUsed="0"/>
-    <w:lsdException w:name="Medium Shading 1 Accent 6" w:semiHidden="0" w:uiPriority="63" w:unhideWhenUsed="0"/>
-    <w:lsdException w:name="Medium Shading 2 Accent 6" w:semiHidden="0" w:uiPriority="64" w:unhideWhenUsed="0"/>
-    <w:lsdException w:name="Medium List 1 Accent 6" w:semiHidden="0" w:uiPriority="65" w:unhideWhenUsed="0"/>
-    <w:lsdException w:name="Medium List 2 Accent 6" w:semiHidden="0" w:uiPriority="66" w:unhideWhenUsed="0"/>
-    <w:lsdException w:name="Medium Grid 1 Accent 6" w:semiHidden="0" w:uiPriority="67" w:unhideWhenUsed="0"/>
-    <w:lsdException w:name="Medium Grid 2 Accent 6" w:semiHidden="0" w:uiPriority="68" w:unhideWhenUsed="0"/>
-    <w:lsdException w:name="Medium Grid 3 Accent 6" w:semiHidden="0" w:uiPriority="69" w:unhideWhenUsed="0"/>
-    <w:lsdException w:name="Dark List Accent 6" w:semiHidden="0" w:uiPriority="70" w:unhideWhenUsed="0"/>
-    <w:lsdException w:name="Colorful Shading Accent 6" w:semiHidden="0" w:uiPriority="71" w:unhideWhenUsed="0"/>
-    <w:lsdException w:name="Colorful List Accent 6" w:semiHidden="0" w:uiPriority="72" w:unhideWhenUsed="0"/>
-    <w:lsdException w:name="Colorful Grid Accent 6" w:semiHidden="0" w:uiPriority="73" w:unhideWhenUsed="0"/>
-    <w:lsdException w:name="Subtle Emphasis" w:semiHidden="0" w:uiPriority="19" w:unhideWhenUsed="0" w:qFormat="1"/>
-    <w:lsdException w:name="Intense Emphasis" w:semiHidden="0" w:uiPriority="21" w:unhideWhenUsed="0" w:qFormat="1"/>
-    <w:lsdException w:name="Subtle Reference" w:semiHidden="0" w:uiPriority="31" w:unhideWhenUsed="0" w:qFormat="1"/>
-    <w:lsdException w:name="Intense Reference" w:semiHidden="0" w:uiPriority="32" w:unhideWhenUsed="0" w:qFormat="1"/>
-    <w:lsdException w:name="Book Title" w:semiHidden="0" w:uiPriority="33" w:unhideWhenUsed="0" w:qFormat="1"/>
-    <w:lsdException w:name="Bibliography" w:uiPriority="37"/>
-    <w:lsdException w:name="TOC Heading" w:uiPriority="39" w:qFormat="1"/>
-  </w:latentStyles>
-  <w:style w:type="paragraph" w:default="1" w:styleId="Normal">
-    <w:name w:val="Normal"/>
-    <w:qFormat/>
-  </w:style>
-  <w:style w:type="character" w:default="1" w:styleId="DefaultParagraphFont">
-    <w:name w:val="Default Paragraph Font"/>
-    <w:uiPriority w:val="1"/>
-    <w:semiHidden/>
-    <w:unhideWhenUsed/>
-  </w:style>
-  <w:style w:type="table" w:default="1" w:styleId="TableNormal">
-    <w:name w:val="Normal Table"/>
-    <w:uiPriority w:val="99"/>
-    <w:semiHidden/>
-    <w:unhideWhenUsed/>
-    <w:qFormat/>
-    <w:tblPr>
-      <w:tblInd w:w="0" w:type="dxa"/>
-      <w:tblCellMar>
-        <w:top w:w="0" w:type="dxa"/>
-        <w:left w:w="108" w:type="dxa"/>
-        <w:bottom w:w="0" w:type="dxa"/>
-        <w:right w:w="108" w:type="dxa"/>
-      </w:tblCellMar>
-    </w:tblPr>
-  </w:style>
-  <w:style w:type="numbering" w:default="1" w:styleId="NoList">
-    <w:name w:val="No List"/>
-    <w:uiPriority w:val="99"/>
-    <w:semiHidden/>
-    <w:unhideWhenUsed/>
-  </w:style>
-  <w:style w:type="paragraph" w:customStyle="1" w:styleId="9F4F2BA6A7D04B88A6983A83E2D8498E">
-    <w:name w:val="9F4F2BA6A7D04B88A6983A83E2D8498E"/>
-    <w:rsid w:val="000B6CC7"/>
-  </w:style>
-  <w:style w:type="paragraph" w:customStyle="1" w:styleId="28A1CDD968694ADE98BE89AAEFAE61E0">
-    <w:name w:val="28A1CDD968694ADE98BE89AAEFAE61E0"/>
-    <w:rsid w:val="000B6CC7"/>
-  </w:style>
-  <w:style w:type="paragraph" w:customStyle="1" w:styleId="F7A5160C95EB4E5B817603F6E8663350">
-    <w:name w:val="F7A5160C95EB4E5B817603F6E8663350"/>
-    <w:rsid w:val="000B6CC7"/>
-  </w:style>
-  <w:style w:type="paragraph" w:customStyle="1" w:styleId="B47B66DA518D4B8DAF86FE5479BA52D0">
-    <w:name w:val="B47B66DA518D4B8DAF86FE5479BA52D0"/>
-    <w:rsid w:val="000B6CC7"/>
-  </w:style>
-  <w:style w:type="paragraph" w:customStyle="1" w:styleId="168A7DFCC8C54DA397A12C26AF386C50">
-    <w:name w:val="168A7DFCC8C54DA397A12C26AF386C50"/>
-    <w:rsid w:val="000B6CC7"/>
-  </w:style>
-  <w:style w:type="paragraph" w:customStyle="1" w:styleId="8074BABB191E4AAFB3C13583F74F1E92">
-    <w:name w:val="8074BABB191E4AAFB3C13583F74F1E92"/>
-    <w:rsid w:val="000B6CC7"/>
-  </w:style>
-</w:styles>
-</file>
-
-<file path=word/glossary/webSettings.xml><?xml version="1.0" encoding="utf-8"?>
-<w:webSettings xmlns:r="http://schemas.openxmlformats.org/officeDocument/2006/relationships" xmlns:w="http://schemas.openxmlformats.org/wordprocessingml/2006/main">
-  <w:optimizeForBrowser/>
-</w:webSettings>
-</file>
-
 <file path=word/theme/theme1.xml><?xml version="1.0" encoding="utf-8"?>
 <a:theme xmlns:a="http://schemas.openxmlformats.org/drawingml/2006/main" name="Office Theme">
   <a:themeElements>
@@ -26677,7 +26410,7 @@
 </file>
 
 <file path=customXml/itemProps1.xml><?xml version="1.0" encoding="utf-8"?>
-<ds:datastoreItem xmlns:ds="http://schemas.openxmlformats.org/officeDocument/2006/customXml" ds:itemID="{8A7CB15D-A18C-421B-9772-A381D306AFE8}">
+<ds:datastoreItem xmlns:ds="http://schemas.openxmlformats.org/officeDocument/2006/customXml" ds:itemID="{130A96FE-B3A3-4630-81F1-A8EA96808006}">
   <ds:schemaRefs>
     <ds:schemaRef ds:uri="http://schemas.openxmlformats.org/officeDocument/2006/bibliography"/>
   </ds:schemaRefs>

</xml_diff>